<commit_message>
Actualización Plan de Pruebas e Integración Ciclo II
</commit_message>
<xml_diff>
--- a/Conceptos Avanzados Ingenieria Software/TSP/Ciclo II/SRS/EF-1 Comparar programa version anterior.docx
+++ b/Conceptos Avanzados Ingenieria Software/TSP/Ciclo II/SRS/EF-1 Comparar programa version anterior.docx
@@ -1,12 +1,12 @@
 
 <file path=word/document.xml><?xml version="1.0" encoding="utf-8"?>
-<w:document xmlns:wpc="http://schemas.microsoft.com/office/word/2010/wordprocessingCanvas" xmlns:mc="http://schemas.openxmlformats.org/markup-compatibility/2006" xmlns:o="urn:schemas-microsoft-com:office:office" xmlns:r="http://schemas.openxmlformats.org/officeDocument/2006/relationships" xmlns:m="http://schemas.openxmlformats.org/officeDocument/2006/math" xmlns:v="urn:schemas-microsoft-com:vml" xmlns:wp14="http://schemas.microsoft.com/office/word/2010/wordprocessingDrawing" xmlns:wp="http://schemas.openxmlformats.org/drawingml/2006/wordprocessingDrawing" xmlns:w10="urn:schemas-microsoft-com:office:word" xmlns:w="http://schemas.openxmlformats.org/wordprocessingml/2006/main" xmlns:w14="http://schemas.microsoft.com/office/word/2010/wordml" xmlns:wpg="http://schemas.microsoft.com/office/word/2010/wordprocessingGroup" xmlns:wpi="http://schemas.microsoft.com/office/word/2010/wordprocessingInk" xmlns:wne="http://schemas.microsoft.com/office/word/2006/wordml" xmlns:wps="http://schemas.microsoft.com/office/word/2010/wordprocessingShape" mc:Ignorable="w14 wp14">
+<w:document xmlns:ve="http://schemas.openxmlformats.org/markup-compatibility/2006" xmlns:o="urn:schemas-microsoft-com:office:office" xmlns:r="http://schemas.openxmlformats.org/officeDocument/2006/relationships" xmlns:m="http://schemas.openxmlformats.org/officeDocument/2006/math" xmlns:v="urn:schemas-microsoft-com:vml" xmlns:wp="http://schemas.openxmlformats.org/drawingml/2006/wordprocessingDrawing" xmlns:w10="urn:schemas-microsoft-com:office:word" xmlns:w="http://schemas.openxmlformats.org/wordprocessingml/2006/main" xmlns:wne="http://schemas.microsoft.com/office/word/2006/wordml">
   <w:body>
     <w:tbl>
       <w:tblPr>
         <w:tblW w:w="8928" w:type="dxa"/>
         <w:tblLayout w:type="fixed"/>
-        <w:tblLook w:val="0000" w:firstRow="0" w:lastRow="0" w:firstColumn="0" w:lastColumn="0" w:noHBand="0" w:noVBand="0"/>
+        <w:tblLook w:val="0000"/>
       </w:tblPr>
       <w:tblGrid>
         <w:gridCol w:w="1584"/>
@@ -104,7 +104,7 @@
                 <w:sz w:val="20"/>
                 <w:szCs w:val="20"/>
               </w:rPr>
-              <w:t>17/09</w:t>
+              <w:t>17/04</w:t>
             </w:r>
             <w:r>
               <w:rPr>
@@ -323,7 +323,7 @@
       <w:tblPr>
         <w:tblW w:w="8928" w:type="dxa"/>
         <w:tblLayout w:type="fixed"/>
-        <w:tblLook w:val="0000" w:firstRow="0" w:lastRow="0" w:firstColumn="0" w:lastColumn="0" w:noHBand="0" w:noVBand="0"/>
+        <w:tblLook w:val="0000"/>
       </w:tblPr>
       <w:tblGrid>
         <w:gridCol w:w="2088"/>
@@ -634,7 +634,25 @@
                 <w:szCs w:val="20"/>
                 <w:lang w:val="es-CO"/>
               </w:rPr>
-              <w:t>Genera versionamiento del programa comparado</w:t>
+              <w:t xml:space="preserve">Genera </w:t>
+            </w:r>
+            <w:proofErr w:type="spellStart"/>
+            <w:r>
+              <w:rPr>
+                <w:sz w:val="20"/>
+                <w:szCs w:val="20"/>
+                <w:lang w:val="es-CO"/>
+              </w:rPr>
+              <w:t>versionamiento</w:t>
+            </w:r>
+            <w:proofErr w:type="spellEnd"/>
+            <w:r>
+              <w:rPr>
+                <w:sz w:val="20"/>
+                <w:szCs w:val="20"/>
+                <w:lang w:val="es-CO"/>
+              </w:rPr>
+              <w:t xml:space="preserve"> del programa comparado</w:t>
             </w:r>
           </w:p>
         </w:tc>
@@ -903,6 +921,7 @@
                 <w:szCs w:val="20"/>
               </w:rPr>
             </w:pPr>
+            <w:proofErr w:type="spellStart"/>
             <w:r>
               <w:rPr>
                 <w:sz w:val="20"/>
@@ -910,6 +929,7 @@
               </w:rPr>
               <w:t>Usuario</w:t>
             </w:r>
+            <w:proofErr w:type="spellEnd"/>
           </w:p>
         </w:tc>
         <w:tc>
@@ -1042,6 +1062,7 @@
                 <w:szCs w:val="20"/>
               </w:rPr>
             </w:pPr>
+            <w:proofErr w:type="spellStart"/>
             <w:r>
               <w:rPr>
                 <w:sz w:val="20"/>
@@ -1049,6 +1070,7 @@
               </w:rPr>
               <w:t>Sistema</w:t>
             </w:r>
+            <w:proofErr w:type="spellEnd"/>
           </w:p>
         </w:tc>
         <w:tc>
@@ -1400,6 +1422,7 @@
                 <w:szCs w:val="20"/>
               </w:rPr>
             </w:pPr>
+            <w:proofErr w:type="spellStart"/>
             <w:r>
               <w:rPr>
                 <w:sz w:val="20"/>
@@ -1407,6 +1430,7 @@
               </w:rPr>
               <w:t>Usuario</w:t>
             </w:r>
+            <w:proofErr w:type="spellEnd"/>
           </w:p>
         </w:tc>
         <w:tc>
@@ -1616,15 +1640,16 @@
                 <w:szCs w:val="20"/>
                 <w:lang w:val="es-CO"/>
               </w:rPr>
-              <w:t xml:space="preserve"> (Clases, métodos,</w:t>
-            </w:r>
-            <w:r>
-              <w:rPr>
-                <w:sz w:val="20"/>
-                <w:szCs w:val="20"/>
-                <w:lang w:val="es-CO"/>
-              </w:rPr>
-              <w:t xml:space="preserve"> </w:t>
+              <w:t xml:space="preserve"> (Clases, </w:t>
+            </w:r>
+            <w:proofErr w:type="spellStart"/>
+            <w:r>
+              <w:rPr>
+                <w:sz w:val="20"/>
+                <w:szCs w:val="20"/>
+                <w:lang w:val="es-CO"/>
+              </w:rPr>
+              <w:t>métodos,</w:t>
             </w:r>
             <w:bookmarkStart w:id="0" w:name="_GoBack"/>
             <w:bookmarkEnd w:id="0"/>
@@ -1634,7 +1659,16 @@
                 <w:szCs w:val="20"/>
                 <w:lang w:val="es-CO"/>
               </w:rPr>
-              <w:t>constructores)</w:t>
+              <w:t>constructores</w:t>
+            </w:r>
+            <w:proofErr w:type="spellEnd"/>
+            <w:r>
+              <w:rPr>
+                <w:sz w:val="20"/>
+                <w:szCs w:val="20"/>
+                <w:lang w:val="es-CO"/>
+              </w:rPr>
+              <w:t>)</w:t>
             </w:r>
           </w:p>
         </w:tc>
@@ -1772,6 +1806,7 @@
                 <w:lang w:val="es-CO"/>
               </w:rPr>
             </w:pPr>
+            <w:proofErr w:type="spellStart"/>
             <w:r>
               <w:rPr>
                 <w:b/>
@@ -1781,6 +1816,7 @@
               </w:rPr>
               <w:t>Exception</w:t>
             </w:r>
+            <w:proofErr w:type="spellEnd"/>
             <w:r>
               <w:rPr>
                 <w:b/>
@@ -1845,6 +1881,7 @@
                 <w:lang w:val="es-CO"/>
               </w:rPr>
             </w:pPr>
+            <w:proofErr w:type="spellStart"/>
             <w:r>
               <w:rPr>
                 <w:b/>
@@ -1854,6 +1891,7 @@
               </w:rPr>
               <w:t>Exception</w:t>
             </w:r>
+            <w:proofErr w:type="spellEnd"/>
             <w:r>
               <w:rPr>
                 <w:b/>
@@ -1922,7 +1960,7 @@
 </file>
 
 <file path=word/styles.xml><?xml version="1.0" encoding="utf-8"?>
-<w:styles xmlns:mc="http://schemas.openxmlformats.org/markup-compatibility/2006" xmlns:r="http://schemas.openxmlformats.org/officeDocument/2006/relationships" xmlns:w="http://schemas.openxmlformats.org/wordprocessingml/2006/main" xmlns:w14="http://schemas.microsoft.com/office/word/2010/wordml" mc:Ignorable="w14">
+<w:styles xmlns:r="http://schemas.openxmlformats.org/officeDocument/2006/relationships" xmlns:w="http://schemas.openxmlformats.org/wordprocessingml/2006/main">
   <w:docDefaults>
     <w:rPrDefault>
       <w:rPr>
@@ -2102,6 +2140,7 @@
     <w:uiPriority w:val="99"/>
     <w:semiHidden/>
     <w:unhideWhenUsed/>
+    <w:qFormat/>
     <w:tblPr>
       <w:tblInd w:w="0" w:type="dxa"/>
       <w:tblCellMar>

</xml_diff>

<commit_message>
Formato de defectos completado, workbook y correcciones al EF-1
</commit_message>
<xml_diff>
--- a/Conceptos Avanzados Ingenieria Software/TSP/Ciclo II/SRS/EF-1 Comparar programa version anterior.docx
+++ b/Conceptos Avanzados Ingenieria Software/TSP/Ciclo II/SRS/EF-1 Comparar programa version anterior.docx
@@ -1,12 +1,12 @@
 
 <file path=word/document.xml><?xml version="1.0" encoding="utf-8"?>
-<w:document xmlns:ve="http://schemas.openxmlformats.org/markup-compatibility/2006" xmlns:o="urn:schemas-microsoft-com:office:office" xmlns:r="http://schemas.openxmlformats.org/officeDocument/2006/relationships" xmlns:m="http://schemas.openxmlformats.org/officeDocument/2006/math" xmlns:v="urn:schemas-microsoft-com:vml" xmlns:wp="http://schemas.openxmlformats.org/drawingml/2006/wordprocessingDrawing" xmlns:w10="urn:schemas-microsoft-com:office:word" xmlns:w="http://schemas.openxmlformats.org/wordprocessingml/2006/main" xmlns:wne="http://schemas.microsoft.com/office/word/2006/wordml">
+<w:document xmlns:wpc="http://schemas.microsoft.com/office/word/2010/wordprocessingCanvas" xmlns:mc="http://schemas.openxmlformats.org/markup-compatibility/2006" xmlns:o="urn:schemas-microsoft-com:office:office" xmlns:r="http://schemas.openxmlformats.org/officeDocument/2006/relationships" xmlns:m="http://schemas.openxmlformats.org/officeDocument/2006/math" xmlns:v="urn:schemas-microsoft-com:vml" xmlns:wp14="http://schemas.microsoft.com/office/word/2010/wordprocessingDrawing" xmlns:wp="http://schemas.openxmlformats.org/drawingml/2006/wordprocessingDrawing" xmlns:w10="urn:schemas-microsoft-com:office:word" xmlns:w="http://schemas.openxmlformats.org/wordprocessingml/2006/main" xmlns:w14="http://schemas.microsoft.com/office/word/2010/wordml" xmlns:wpg="http://schemas.microsoft.com/office/word/2010/wordprocessingGroup" xmlns:wpi="http://schemas.microsoft.com/office/word/2010/wordprocessingInk" xmlns:wne="http://schemas.microsoft.com/office/word/2006/wordml" xmlns:wps="http://schemas.microsoft.com/office/word/2010/wordprocessingShape" mc:Ignorable="w14 wp14">
   <w:body>
     <w:tbl>
       <w:tblPr>
         <w:tblW w:w="8928" w:type="dxa"/>
         <w:tblLayout w:type="fixed"/>
-        <w:tblLook w:val="0000"/>
+        <w:tblLook w:val="0000" w:firstRow="0" w:lastRow="0" w:firstColumn="0" w:lastColumn="0" w:noHBand="0" w:noVBand="0"/>
       </w:tblPr>
       <w:tblGrid>
         <w:gridCol w:w="1584"/>
@@ -323,7 +323,7 @@
       <w:tblPr>
         <w:tblW w:w="8928" w:type="dxa"/>
         <w:tblLayout w:type="fixed"/>
-        <w:tblLook w:val="0000"/>
+        <w:tblLook w:val="0000" w:firstRow="0" w:lastRow="0" w:firstColumn="0" w:lastColumn="0" w:noHBand="0" w:noVBand="0"/>
       </w:tblPr>
       <w:tblGrid>
         <w:gridCol w:w="2088"/>
@@ -634,25 +634,7 @@
                 <w:szCs w:val="20"/>
                 <w:lang w:val="es-CO"/>
               </w:rPr>
-              <w:t xml:space="preserve">Genera </w:t>
-            </w:r>
-            <w:proofErr w:type="spellStart"/>
-            <w:r>
-              <w:rPr>
-                <w:sz w:val="20"/>
-                <w:szCs w:val="20"/>
-                <w:lang w:val="es-CO"/>
-              </w:rPr>
-              <w:t>versionamiento</w:t>
-            </w:r>
-            <w:proofErr w:type="spellEnd"/>
-            <w:r>
-              <w:rPr>
-                <w:sz w:val="20"/>
-                <w:szCs w:val="20"/>
-                <w:lang w:val="es-CO"/>
-              </w:rPr>
-              <w:t xml:space="preserve"> del programa comparado</w:t>
+              <w:t>Genera versionamiento del programa comparado</w:t>
             </w:r>
           </w:p>
         </w:tc>
@@ -921,7 +903,6 @@
                 <w:szCs w:val="20"/>
               </w:rPr>
             </w:pPr>
-            <w:proofErr w:type="spellStart"/>
             <w:r>
               <w:rPr>
                 <w:sz w:val="20"/>
@@ -929,7 +910,6 @@
               </w:rPr>
               <w:t>Usuario</w:t>
             </w:r>
-            <w:proofErr w:type="spellEnd"/>
           </w:p>
         </w:tc>
         <w:tc>
@@ -1062,7 +1042,6 @@
                 <w:szCs w:val="20"/>
               </w:rPr>
             </w:pPr>
-            <w:proofErr w:type="spellStart"/>
             <w:r>
               <w:rPr>
                 <w:sz w:val="20"/>
@@ -1070,7 +1049,6 @@
               </w:rPr>
               <w:t>Sistema</w:t>
             </w:r>
-            <w:proofErr w:type="spellEnd"/>
           </w:p>
         </w:tc>
         <w:tc>
@@ -1422,7 +1400,6 @@
                 <w:szCs w:val="20"/>
               </w:rPr>
             </w:pPr>
-            <w:proofErr w:type="spellStart"/>
             <w:r>
               <w:rPr>
                 <w:sz w:val="20"/>
@@ -1430,7 +1407,6 @@
               </w:rPr>
               <w:t>Usuario</w:t>
             </w:r>
-            <w:proofErr w:type="spellEnd"/>
           </w:p>
         </w:tc>
         <w:tc>
@@ -1640,36 +1616,18 @@
                 <w:szCs w:val="20"/>
                 <w:lang w:val="es-CO"/>
               </w:rPr>
-              <w:t xml:space="preserve"> (Clases, </w:t>
-            </w:r>
-            <w:proofErr w:type="spellStart"/>
-            <w:r>
-              <w:rPr>
-                <w:sz w:val="20"/>
-                <w:szCs w:val="20"/>
-                <w:lang w:val="es-CO"/>
-              </w:rPr>
-              <w:t>métodos,</w:t>
+              <w:t xml:space="preserve"> (Clases, métodos,constructores)</w:t>
+            </w:r>
+            <w:r>
+              <w:rPr>
+                <w:sz w:val="20"/>
+                <w:szCs w:val="20"/>
+                <w:lang w:val="es-CO"/>
+              </w:rPr>
+              <w:t xml:space="preserve"> lo cual es importante a la hora de identificar si un bloque de código se desplazó de su posición original.</w:t>
             </w:r>
             <w:bookmarkStart w:id="0" w:name="_GoBack"/>
             <w:bookmarkEnd w:id="0"/>
-            <w:r>
-              <w:rPr>
-                <w:sz w:val="20"/>
-                <w:szCs w:val="20"/>
-                <w:lang w:val="es-CO"/>
-              </w:rPr>
-              <w:t>constructores</w:t>
-            </w:r>
-            <w:proofErr w:type="spellEnd"/>
-            <w:r>
-              <w:rPr>
-                <w:sz w:val="20"/>
-                <w:szCs w:val="20"/>
-                <w:lang w:val="es-CO"/>
-              </w:rPr>
-              <w:t>)</w:t>
-            </w:r>
           </w:p>
         </w:tc>
       </w:tr>
@@ -1806,7 +1764,6 @@
                 <w:lang w:val="es-CO"/>
               </w:rPr>
             </w:pPr>
-            <w:proofErr w:type="spellStart"/>
             <w:r>
               <w:rPr>
                 <w:b/>
@@ -1816,7 +1773,6 @@
               </w:rPr>
               <w:t>Exception</w:t>
             </w:r>
-            <w:proofErr w:type="spellEnd"/>
             <w:r>
               <w:rPr>
                 <w:b/>
@@ -1881,7 +1837,6 @@
                 <w:lang w:val="es-CO"/>
               </w:rPr>
             </w:pPr>
-            <w:proofErr w:type="spellStart"/>
             <w:r>
               <w:rPr>
                 <w:b/>
@@ -1891,7 +1846,6 @@
               </w:rPr>
               <w:t>Exception</w:t>
             </w:r>
-            <w:proofErr w:type="spellEnd"/>
             <w:r>
               <w:rPr>
                 <w:b/>
@@ -1960,7 +1914,7 @@
 </file>
 
 <file path=word/styles.xml><?xml version="1.0" encoding="utf-8"?>
-<w:styles xmlns:r="http://schemas.openxmlformats.org/officeDocument/2006/relationships" xmlns:w="http://schemas.openxmlformats.org/wordprocessingml/2006/main">
+<w:styles xmlns:mc="http://schemas.openxmlformats.org/markup-compatibility/2006" xmlns:r="http://schemas.openxmlformats.org/officeDocument/2006/relationships" xmlns:w="http://schemas.openxmlformats.org/wordprocessingml/2006/main" xmlns:w14="http://schemas.microsoft.com/office/word/2010/wordml" mc:Ignorable="w14">
   <w:docDefaults>
     <w:rPrDefault>
       <w:rPr>
@@ -2140,7 +2094,6 @@
     <w:uiPriority w:val="99"/>
     <w:semiHidden/>
     <w:unhideWhenUsed/>
-    <w:qFormat/>
     <w:tblPr>
       <w:tblInd w:w="0" w:type="dxa"/>
       <w:tblCellMar>

</xml_diff>